<commit_message>
Start of Lit review
</commit_message>
<xml_diff>
--- a/Plan.docx
+++ b/Plan.docx
@@ -363,20 +363,118 @@
         <w:t xml:space="preserve"> this is often done by testing the model to a known scenario e.g. the current scenario or a past scenario</w:t>
       </w:r>
       <w:r>
-        <w:t xml:space="preserve"> (Anderson and </w:t>
-      </w:r>
-      <w:proofErr w:type="spellStart"/>
-      <w:r>
-        <w:t>Woessner</w:t>
-      </w:r>
-      <w:proofErr w:type="spellEnd"/>
-      <w:r>
-        <w:t xml:space="preserve"> 1992). </w:t>
-      </w:r>
-    </w:p>
-    <w:p>
-      <w:r>
-        <w:t xml:space="preserve">This paper will use several novel datasets to verify and validate a tool that has been built to predict the number of commuter cyclists on a network. The use of such a model is greatly needed in the UK due to the ever increasing numbers of cyclists on the roads but with little infrastructure to protect them. Schemes such as city connect in the West Yorkshire region are designed to help encourage more people choose cycling as an everyday mode of transport. However there is little research into whether or not this money has been spent wisely, therefore the main aim of this tool is to help to identify areas where infrastructure spending will have the most impact. </w:t>
+        <w:t xml:space="preserve"> </w:t>
+      </w:r>
+      <w:r>
+        <w:fldChar w:fldCharType="begin"/>
+      </w:r>
+      <w:r>
+        <w:instrText xml:space="preserve"> ADDIN EN.CITE &lt;EndNote&gt;&lt;Cite&gt;&lt;Author&gt;Anderson&lt;/Author&gt;&lt;Year&gt;1992&lt;/Year&gt;&lt;RecNum&gt;7&lt;/RecNum&gt;&lt;DisplayText&gt;(Anderson and Woessner, 1992)&lt;/DisplayText&gt;&lt;record&gt;&lt;rec-number&gt;7&lt;/rec-number&gt;&lt;foreign-keys&gt;&lt;key app="EN" db-id="ae09es5tupd9faevwzmxawzqvw9ewtstadv2" timestamp="1447066789"&gt;7&lt;/key&gt;&lt;key app="ENWeb" db-id=""&gt;0&lt;/key&gt;&lt;/foreign-keys&gt;&lt;ref-type name="Journal Article"&gt;17&lt;/ref-type&gt;&lt;contributors&gt;&lt;authors&gt;&lt;author&gt;Anderson, M.P.&lt;/author&gt;&lt;author&gt;Woessner, W. W&lt;/author&gt;&lt;/authors&gt;&lt;/contributors&gt;&lt;titles&gt;&lt;title&gt;The role of the postaudit in model validaiton&lt;/title&gt;&lt;secondary-title&gt;Advances in Water Resources&lt;/secondary-title&gt;&lt;/titles&gt;&lt;periodical&gt;&lt;full-title&gt;Advances in Water Resources&lt;/full-title&gt;&lt;/periodical&gt;&lt;pages&gt;16-173&lt;/pages&gt;&lt;volume&gt;15&lt;/volume&gt;&lt;dates&gt;&lt;year&gt;1992&lt;/year&gt;&lt;/dates&gt;&lt;urls&gt;&lt;/urls&gt;&lt;/record&gt;&lt;/Cite&gt;&lt;/EndNote&gt;</w:instrText>
+      </w:r>
+      <w:r>
+        <w:fldChar w:fldCharType="separate"/>
+      </w:r>
+      <w:r>
+        <w:rPr>
+          <w:noProof/>
+        </w:rPr>
+        <w:t>(Anderson and Woessner, 1992)</w:t>
+      </w:r>
+      <w:r>
+        <w:fldChar w:fldCharType="end"/>
+      </w:r>
+      <w:r>
+        <w:t>.</w:t>
+      </w:r>
+    </w:p>
+    <w:p>
+      <w:r>
+        <w:t xml:space="preserve">This paper will use several novel datasets to verify and validate a tool that has been built to predict the number of commuter cyclists on a network. The use of such a model is greatly needed in the UK </w:t>
+      </w:r>
+      <w:r>
+        <w:t xml:space="preserve">where there are now 600 million more miles ridden per year between when comparing 1993 to 2014 </w:t>
+      </w:r>
+      <w:r>
+        <w:fldChar w:fldCharType="begin"/>
+      </w:r>
+      <w:r>
+        <w:instrText xml:space="preserve"> ADDIN EN.CITE &lt;EndNote&gt;&lt;Cite&gt;&lt;Author&gt;Hollingworth&lt;/Author&gt;&lt;Year&gt;2015&lt;/Year&gt;&lt;RecNum&gt;8&lt;/RecNum&gt;&lt;DisplayText&gt;(Hollingworth&lt;style face="italic"&gt; et al.&lt;/style&gt;, 2015)&lt;/DisplayText&gt;&lt;record&gt;&lt;rec-number&gt;8&lt;/rec-number&gt;&lt;foreign-keys&gt;&lt;key app="EN" db-id="ae09es5tupd9faevwzmxawzqvw9ewtstadv2" timestamp="1447068453"&gt;8&lt;/key&gt;&lt;key app="ENWeb" db-id=""&gt;0&lt;/key&gt;&lt;/foreign-keys&gt;&lt;ref-type name="Journal Article"&gt;17&lt;/ref-type&gt;&lt;contributors&gt;&lt;authors&gt;&lt;author&gt;Hollingworth, Milo A.&lt;/author&gt;&lt;author&gt;Harper, Alice J. L.&lt;/author&gt;&lt;author&gt;Hamer, Mark&lt;/author&gt;&lt;/authors&gt;&lt;/contributors&gt;&lt;titles&gt;&lt;title&gt;Risk factors for cycling accident related injury: The UK Cycling for Health Survey&lt;/title&gt;&lt;secondary-title&gt;Journal of Transport &amp;amp; Health&lt;/secondary-title&gt;&lt;/titles&gt;&lt;periodical&gt;&lt;full-title&gt;Journal of Transport &amp;amp; Health&lt;/full-title&gt;&lt;/periodical&gt;&lt;pages&gt;189-194&lt;/pages&gt;&lt;volume&gt;2&lt;/volume&gt;&lt;number&gt;2&lt;/number&gt;&lt;dates&gt;&lt;year&gt;2015&lt;/year&gt;&lt;/dates&gt;&lt;isbn&gt;22141405&lt;/isbn&gt;&lt;urls&gt;&lt;/urls&gt;&lt;electronic-resource-num&gt;10.1016/j.jth.2015.01.001&lt;/electronic-resource-num&gt;&lt;/record&gt;&lt;/Cite&gt;&lt;/EndNote&gt;</w:instrText>
+      </w:r>
+      <w:r>
+        <w:fldChar w:fldCharType="separate"/>
+      </w:r>
+      <w:r>
+        <w:rPr>
+          <w:noProof/>
+        </w:rPr>
+        <w:t>(Hollingworth</w:t>
+      </w:r>
+      <w:r>
+        <w:rPr>
+          <w:i/>
+          <w:noProof/>
+        </w:rPr>
+        <w:t xml:space="preserve"> et al.</w:t>
+      </w:r>
+      <w:r>
+        <w:rPr>
+          <w:noProof/>
+        </w:rPr>
+        <w:t>, 2015)</w:t>
+      </w:r>
+      <w:r>
+        <w:fldChar w:fldCharType="end"/>
+      </w:r>
+      <w:r>
+        <w:t xml:space="preserve"> </w:t>
+      </w:r>
+      <w:r>
+        <w:t>.</w:t>
+      </w:r>
+      <w:r>
+        <w:t xml:space="preserve"> This increase in cycling has also caused an increase in people being killed or seriously injured, in 2012 there were 3340 people killed or seriously injured when riding a bicycle compared to 2528 people in 2002, an increase of 32% (Keep, 2013) </w:t>
+      </w:r>
+      <w:r>
+        <w:fldChar w:fldCharType="begin"/>
+      </w:r>
+      <w:r>
+        <w:instrText xml:space="preserve"> ADDIN EN.CITE &lt;EndNote&gt;&lt;Cite&gt;&lt;Author&gt;Hollingworth&lt;/Author&gt;&lt;Year&gt;2015&lt;/Year&gt;&lt;RecNum&gt;8&lt;/RecNum&gt;&lt;DisplayText&gt;(Hollingworth&lt;style face="italic"&gt; et al.&lt;/style&gt;, 2015)&lt;/DisplayText&gt;&lt;record&gt;&lt;rec-number&gt;8&lt;/rec-number&gt;&lt;foreign-keys&gt;&lt;key app="EN" db-id="ae09es5tupd9faevwzmxawzqvw9ewtstadv2" timestamp="1447068453"&gt;8&lt;/key&gt;&lt;key app="ENWeb" db-id=""&gt;0&lt;/key&gt;&lt;/foreign-keys&gt;&lt;ref-type name="Journal Article"&gt;17&lt;/ref-type&gt;&lt;contributors&gt;&lt;authors&gt;&lt;author&gt;Hollingworth, Milo A.&lt;/author&gt;&lt;author&gt;Harper, Alice J. L.&lt;/author&gt;&lt;author&gt;Hamer, Mark&lt;/author&gt;&lt;/authors&gt;&lt;/contributors&gt;&lt;titles&gt;&lt;title&gt;Risk factors for cycling accident related injury: The UK Cycling for Health Survey&lt;/title&gt;&lt;secondary-title&gt;Journal of Transport &amp;amp; Health&lt;/secondary-title&gt;&lt;/titles&gt;&lt;periodical&gt;&lt;full-title&gt;Journal of Transport &amp;amp; Health&lt;/full-title&gt;&lt;/periodical&gt;&lt;pages&gt;189-194&lt;/pages&gt;&lt;volume&gt;2&lt;/volume&gt;&lt;number&gt;2&lt;/number&gt;&lt;dates&gt;&lt;year&gt;2015&lt;/year&gt;&lt;/dates&gt;&lt;isbn&gt;22141405&lt;/isbn&gt;&lt;urls&gt;&lt;/urls&gt;&lt;electronic-resource-num&gt;10.1016/j.jth.2015.01.001&lt;/electronic-resource-num&gt;&lt;/record&gt;&lt;/Cite&gt;&lt;/EndNote&gt;</w:instrText>
+      </w:r>
+      <w:r>
+        <w:fldChar w:fldCharType="separate"/>
+      </w:r>
+      <w:r>
+        <w:rPr>
+          <w:noProof/>
+        </w:rPr>
+        <w:t>(Hollingworth</w:t>
+      </w:r>
+      <w:r>
+        <w:rPr>
+          <w:i/>
+          <w:noProof/>
+        </w:rPr>
+        <w:t xml:space="preserve"> et al.</w:t>
+      </w:r>
+      <w:r>
+        <w:rPr>
+          <w:noProof/>
+        </w:rPr>
+        <w:t>, 2015)</w:t>
+      </w:r>
+      <w:r>
+        <w:fldChar w:fldCharType="end"/>
+      </w:r>
+      <w:r>
+        <w:t>.</w:t>
+      </w:r>
+      <w:r>
+        <w:t xml:space="preserve"> Schemes such as city connect in the West Yorkshire region are designed to help encourage more people choose cycling as an everyday mode of transport.</w:t>
+      </w:r>
+      <w:bookmarkStart w:id="0" w:name="_GoBack"/>
+      <w:bookmarkEnd w:id="0"/>
+      <w:r>
+        <w:t xml:space="preserve"> However there is little research into whether or not this money has been spent wisely, therefore the main aim of this tool is to help to identify areas where infrastructure spending will have the most impact. </w:t>
       </w:r>
     </w:p>
     <w:p>
@@ -578,15 +676,80 @@
       <w:r>
         <w:t xml:space="preserve"> </w:t>
       </w:r>
-      <w:bookmarkStart w:id="0" w:name="_GoBack"/>
-      <w:bookmarkEnd w:id="0"/>
       <w:r>
         <w:t>Few</w:t>
       </w:r>
       <w:r>
-        <w:t xml:space="preserve"> try to predict where and how many people will likely to cycle in the future under a range of different scenarios. </w:t>
-      </w:r>
-    </w:p>
+        <w:t xml:space="preserve"> </w:t>
+      </w:r>
+      <w:r>
+        <w:t xml:space="preserve">studies </w:t>
+      </w:r>
+      <w:r>
+        <w:t>try to predict where and how many people will likely to cycle in the future under a range of different scenarios</w:t>
+      </w:r>
+      <w:r>
+        <w:t xml:space="preserve"> </w:t>
+      </w:r>
+      <w:r>
+        <w:fldChar w:fldCharType="begin"/>
+      </w:r>
+      <w:r>
+        <w:instrText xml:space="preserve"> ADDIN EN.CITE &lt;EndNote&gt;&lt;Cite&gt;&lt;Author&gt;Porter&lt;/Author&gt;&lt;Year&gt;1999&lt;/Year&gt;&lt;RecNum&gt;6&lt;/RecNum&gt;&lt;DisplayText&gt;(Porter&lt;style face="italic"&gt; et al.&lt;/style&gt;, 1999)&lt;/DisplayText&gt;&lt;record&gt;&lt;rec-number&gt;6&lt;/rec-number&gt;&lt;foreign-keys&gt;&lt;key app="EN" db-id="ae09es5tupd9faevwzmxawzqvw9ewtstadv2" timestamp="1447066566"&gt;6&lt;/key&gt;&lt;key app="ENWeb" db-id=""&gt;0&lt;/key&gt;&lt;/foreign-keys&gt;&lt;ref-type name="Journal Article"&gt;17&lt;/ref-type&gt;&lt;contributors&gt;&lt;authors&gt;&lt;author&gt;Porter, C&lt;/author&gt;&lt;author&gt;Subrbier, J&lt;/author&gt;&lt;author&gt;Schwartz, W&lt;/author&gt;&lt;/authors&gt;&lt;/contributors&gt;&lt;titles&gt;&lt;title&gt;Forecasting bicycle and predestrian travel: state of the principle and research needs&lt;/title&gt;&lt;secondary-title&gt;Transportation Research Record: Journal of the Transportation Research Board&lt;/secondary-title&gt;&lt;/titles&gt;&lt;periodical&gt;&lt;full-title&gt;Transportation Research Record: Journal of the Transportation Research Board&lt;/full-title&gt;&lt;/periodical&gt;&lt;pages&gt;94-101&lt;/pages&gt;&lt;number&gt;1674&lt;/number&gt;&lt;dates&gt;&lt;year&gt;1999&lt;/year&gt;&lt;/dates&gt;&lt;urls&gt;&lt;/urls&gt;&lt;/record&gt;&lt;/Cite&gt;&lt;/EndNote&gt;</w:instrText>
+      </w:r>
+      <w:r>
+        <w:fldChar w:fldCharType="separate"/>
+      </w:r>
+      <w:r>
+        <w:rPr>
+          <w:noProof/>
+        </w:rPr>
+        <w:t>(Porter</w:t>
+      </w:r>
+      <w:r>
+        <w:rPr>
+          <w:i/>
+          <w:noProof/>
+        </w:rPr>
+        <w:t xml:space="preserve"> et al.</w:t>
+      </w:r>
+      <w:r>
+        <w:rPr>
+          <w:noProof/>
+        </w:rPr>
+        <w:t>, 1999)</w:t>
+      </w:r>
+      <w:r>
+        <w:fldChar w:fldCharType="end"/>
+      </w:r>
+      <w:r>
+        <w:t xml:space="preserve">. </w:t>
+      </w:r>
+    </w:p>
+    <w:p>
+      <w:r>
+        <w:t xml:space="preserve">There are some novel approaches in the literature which study where the most affective spending would be on the route network. Simple studies suggest improving roads which already receive high levels of cyclists at certain times of the day. More complex approaches see the current network as </w:t>
+      </w:r>
+      <w:r>
+        <w:t>inferior</w:t>
+      </w:r>
+      <w:r>
+        <w:t xml:space="preserve"> and take a more holistic approach by trying to </w:t>
+      </w:r>
+      <w:r>
+        <w:t>create</w:t>
+      </w:r>
+      <w:r>
+        <w:t xml:space="preserve"> a more joined up system where cyclists can move more freely rath</w:t>
+      </w:r>
+      <w:r>
+        <w:t xml:space="preserve">er than being stuck on the most popular routes which may not facilitate their needs. </w:t>
+      </w:r>
+    </w:p>
+    <w:p/>
+    <w:p/>
+    <w:p/>
+    <w:p/>
     <w:p>
       <w:pPr>
         <w:pStyle w:val="ListParagraph"/>
@@ -596,7 +759,7 @@
         </w:numPr>
       </w:pPr>
       <w:r>
-        <w:t xml:space="preserve">Many studies looking into where people cycle, but little into how many cycle. </w:t>
+        <w:t>Can be used to infer spending areas but could be improved upon</w:t>
       </w:r>
     </w:p>
     <w:p>
@@ -608,7 +771,7 @@
         </w:numPr>
       </w:pPr>
       <w:r>
-        <w:t>Can be used to infer spending areas but could be improved upon</w:t>
+        <w:t>Screen line data</w:t>
       </w:r>
     </w:p>
     <w:p>
@@ -620,7 +783,7 @@
         </w:numPr>
       </w:pPr>
       <w:r>
-        <w:t>Screen line data</w:t>
+        <w:t>Camera data</w:t>
       </w:r>
     </w:p>
     <w:p>
@@ -632,7 +795,7 @@
         </w:numPr>
       </w:pPr>
       <w:r>
-        <w:t>Camera data</w:t>
+        <w:t>Accident data</w:t>
       </w:r>
     </w:p>
     <w:p>
@@ -644,7 +807,7 @@
         </w:numPr>
       </w:pPr>
       <w:r>
-        <w:t>Accident data</w:t>
+        <w:t>GPS data</w:t>
       </w:r>
     </w:p>
     <w:p>
@@ -655,21 +818,16 @@
           <w:numId w:val="15"/>
         </w:numPr>
       </w:pPr>
-      <w:r>
-        <w:t>GPS data</w:t>
-      </w:r>
-    </w:p>
-    <w:p>
-      <w:pPr>
-        <w:pStyle w:val="ListParagraph"/>
-        <w:numPr>
-          <w:ilvl w:val="0"/>
-          <w:numId w:val="15"/>
-        </w:numPr>
-      </w:pPr>
     </w:p>
     <w:p/>
-    <w:p/>
+    <w:p>
+      <w:pPr>
+        <w:pStyle w:val="Heading2"/>
+      </w:pPr>
+      <w:r>
+        <w:t>References</w:t>
+      </w:r>
+    </w:p>
     <w:p>
       <w:pPr>
         <w:pStyle w:val="EndNoteBibliography"/>
@@ -684,6 +842,33 @@
       <w:r>
         <w:fldChar w:fldCharType="separate"/>
       </w:r>
+      <w:r>
+        <w:t xml:space="preserve">Anderson, M. P. &amp; Woessner, W. W. 1992. The role of the postaudit in model validaiton. </w:t>
+      </w:r>
+      <w:r>
+        <w:rPr>
+          <w:i/>
+        </w:rPr>
+        <w:t>Advances in Water Resources,</w:t>
+      </w:r>
+      <w:r>
+        <w:t xml:space="preserve"> 15</w:t>
+      </w:r>
+      <w:r>
+        <w:rPr>
+          <w:b/>
+        </w:rPr>
+        <w:t>,</w:t>
+      </w:r>
+      <w:r>
+        <w:t xml:space="preserve"> 16-173.</w:t>
+      </w:r>
+    </w:p>
+    <w:p>
+      <w:pPr>
+        <w:pStyle w:val="EndNoteBibliography"/>
+        <w:ind w:left="720" w:hanging="720"/>
+      </w:pPr>
       <w:r>
         <w:t xml:space="preserve">Bierlaire, M., Chen, J. &amp; Newman, J. 2013. A probabilistic map matching method for smartphone GPS data. </w:t>
       </w:r>
@@ -739,7 +924,6 @@
         <w:ind w:left="720" w:hanging="720"/>
       </w:pPr>
       <w:r>
-        <w:lastRenderedPageBreak/>
         <w:t xml:space="preserve">Ehrgott, M., Wang, J. Y. T., Raith, A. &amp; van Houtte, C. 2012. A bi-objective cyclist route choice model. </w:t>
       </w:r>
       <w:r>
@@ -762,8 +946,96 @@
       </w:r>
     </w:p>
     <w:p>
+      <w:pPr>
+        <w:pStyle w:val="EndNoteBibliography"/>
+        <w:ind w:left="720" w:hanging="720"/>
+      </w:pPr>
+      <w:r>
+        <w:t xml:space="preserve">Hollingworth, M. A., Harper, A. J. L. &amp; Hamer, M. 2015. Risk factors for cycling accident related injury: The UK Cycling for Health Survey. </w:t>
+      </w:r>
+      <w:r>
+        <w:rPr>
+          <w:i/>
+        </w:rPr>
+        <w:t>Journal of Transport &amp; Health,</w:t>
+      </w:r>
+      <w:r>
+        <w:t xml:space="preserve"> 2</w:t>
+      </w:r>
+      <w:r>
+        <w:rPr>
+          <w:b/>
+        </w:rPr>
+        <w:t>,</w:t>
+      </w:r>
+      <w:r>
+        <w:t xml:space="preserve"> 189-194.</w:t>
+      </w:r>
+    </w:p>
+    <w:p>
+      <w:pPr>
+        <w:pStyle w:val="EndNoteBibliography"/>
+        <w:ind w:left="720" w:hanging="720"/>
+      </w:pPr>
+      <w:r>
+        <w:t xml:space="preserve">Porter, C., Subrbier, J. &amp; Schwartz, W. 1999. Forecasting bicycle and predestrian travel: state of the principle and research needs. </w:t>
+      </w:r>
+      <w:r>
+        <w:rPr>
+          <w:i/>
+        </w:rPr>
+        <w:t>Transportation Research Record: Journal of the Transportation Research Board</w:t>
+      </w:r>
+      <w:r>
+        <w:rPr>
+          <w:b/>
+        </w:rPr>
+        <w:t>,</w:t>
+      </w:r>
+      <w:r>
+        <w:t xml:space="preserve"> 94-101.</w:t>
+      </w:r>
+    </w:p>
+    <w:p>
       <w:r>
         <w:fldChar w:fldCharType="end"/>
+      </w:r>
+    </w:p>
+    <w:p>
+      <w:r>
+        <w:t xml:space="preserve">Keep M., 2013. </w:t>
+      </w:r>
+      <w:proofErr w:type="gramStart"/>
+      <w:r>
+        <w:t>House of Commons.</w:t>
+      </w:r>
+      <w:proofErr w:type="gramEnd"/>
+      <w:r>
+        <w:t xml:space="preserve"> Road Cycling: Statistics. </w:t>
+      </w:r>
+      <w:r>
+        <w:rPr>
+          <w:rFonts w:ascii="Cambria Math" w:hAnsi="Cambria Math" w:cs="Cambria Math"/>
+        </w:rPr>
+        <w:t>〈</w:t>
+      </w:r>
+      <w:r>
+        <w:t>http://www.parliament.uk/briefing-papers/SN06224</w:t>
+      </w:r>
+      <w:r>
+        <w:rPr>
+          <w:rFonts w:ascii="Cambria Math" w:hAnsi="Cambria Math" w:cs="Cambria Math"/>
+        </w:rPr>
+        <w:t>〉</w:t>
+      </w:r>
+      <w:r>
+        <w:t xml:space="preserve"> (accessed </w:t>
+      </w:r>
+      <w:r>
+        <w:t>9.11.2015</w:t>
+      </w:r>
+      <w:r>
+        <w:t>)</w:t>
       </w:r>
     </w:p>
     <w:sectPr>

</xml_diff>